<commit_message>
Adding recommendation file to the project
</commit_message>
<xml_diff>
--- a/documentation/requirement/gross-enrollment-ratio-2013-2016 task.docx
+++ b/documentation/requirement/gross-enrollment-ratio-2013-2016 task.docx
@@ -195,7 +195,19 @@
         <w:rPr>
           <w:rFonts w:asciiTheme="majorBidi" w:hAnsiTheme="majorBidi" w:cstheme="majorBidi"/>
         </w:rPr>
-        <w:t>Identify states with significant gender gaps (&gt;10% difference)</w:t>
+        <w:t>Identify states with significant gender gaps (&gt;10% diff</w:t>
+      </w:r>
+      <w:r>
+        <w:rPr>
+          <w:rFonts w:asciiTheme="majorBidi" w:hAnsiTheme="majorBidi" w:cstheme="majorBidi"/>
+        </w:rPr>
+        <w:t>1</w:t>
+      </w:r>
+      <w:r>
+        <w:rPr>
+          <w:rFonts w:asciiTheme="majorBidi" w:hAnsiTheme="majorBidi" w:cstheme="majorBidi"/>
+        </w:rPr>
+        <w:t>erence)</w:t>
       </w:r>
     </w:p>
     <w:p>
@@ -243,12 +255,14 @@
           <w:rFonts w:asciiTheme="majorBidi" w:hAnsiTheme="majorBidi" w:cstheme="majorBidi"/>
           <w:b/>
           <w:bCs/>
+          <w:highlight w:val="yellow"/>
         </w:rPr>
         <w:t>Deliverable:</w:t>
       </w:r>
       <w:r>
         <w:rPr>
           <w:rFonts w:asciiTheme="majorBidi" w:hAnsiTheme="majorBidi" w:cstheme="majorBidi"/>
+          <w:highlight w:val="yellow"/>
         </w:rPr>
         <w:t xml:space="preserve"> Detailed report with recommendations</w:t>
       </w:r>
@@ -329,11 +343,13 @@
         </w:numPr>
         <w:rPr>
           <w:rFonts w:asciiTheme="majorBidi" w:hAnsiTheme="majorBidi" w:cstheme="majorBidi"/>
-        </w:rPr>
-      </w:pPr>
-      <w:r>
-        <w:rPr>
-          <w:rFonts w:asciiTheme="majorBidi" w:hAnsiTheme="majorBidi" w:cstheme="majorBidi"/>
+          <w:highlight w:val="yellow"/>
+        </w:rPr>
+      </w:pPr>
+      <w:r>
+        <w:rPr>
+          <w:rFonts w:asciiTheme="majorBidi" w:hAnsiTheme="majorBidi" w:cstheme="majorBidi"/>
+          <w:highlight w:val="yellow"/>
         </w:rPr>
         <w:t>Flag states that need immediate intervention</w:t>
       </w:r>
@@ -342,15 +358,35 @@
       <w:pPr>
         <w:rPr>
           <w:rFonts w:asciiTheme="majorBidi" w:hAnsiTheme="majorBidi" w:cstheme="majorBidi"/>
-          <w:b/>
           <w:bCs/>
-        </w:rPr>
-      </w:pPr>
-      <w:r>
-        <w:rPr>
-          <w:rFonts w:asciiTheme="majorBidi" w:hAnsiTheme="majorBidi" w:cstheme="majorBidi"/>
-          <w:b/>
+          <w:color w:val="156082" w:themeColor="accent1"/>
+          <w14:shadow w14:blurRad="38100" w14:dist="25400" w14:dir="5400000" w14:sx="100000" w14:sy="100000" w14:kx="0" w14:ky="0" w14:algn="ctr">
+            <w14:srgbClr w14:val="6E747A">
+              <w14:alpha w14:val="57000"/>
+            </w14:srgbClr>
+          </w14:shadow>
+          <w14:textOutline w14:w="0" w14:cap="flat" w14:cmpd="sng" w14:algn="ctr">
+            <w14:noFill/>
+            <w14:prstDash w14:val="solid"/>
+            <w14:round/>
+          </w14:textOutline>
+        </w:rPr>
+      </w:pPr>
+      <w:r>
+        <w:rPr>
+          <w:rFonts w:asciiTheme="majorBidi" w:hAnsiTheme="majorBidi" w:cstheme="majorBidi"/>
           <w:bCs/>
+          <w:color w:val="156082" w:themeColor="accent1"/>
+          <w14:shadow w14:blurRad="38100" w14:dist="25400" w14:dir="5400000" w14:sx="100000" w14:sy="100000" w14:kx="0" w14:ky="0" w14:algn="ctr">
+            <w14:srgbClr w14:val="6E747A">
+              <w14:alpha w14:val="57000"/>
+            </w14:srgbClr>
+          </w14:shadow>
+          <w14:textOutline w14:w="0" w14:cap="flat" w14:cmpd="sng" w14:algn="ctr">
+            <w14:noFill/>
+            <w14:prstDash w14:val="solid"/>
+            <w14:round/>
+          </w14:textOutline>
         </w:rPr>
         <w:t>Questions I need you to investigate:</w:t>
       </w:r>
@@ -363,11 +399,33 @@
         </w:numPr>
         <w:rPr>
           <w:rFonts w:asciiTheme="majorBidi" w:hAnsiTheme="majorBidi" w:cstheme="majorBidi"/>
-        </w:rPr>
-      </w:pPr>
-      <w:r>
-        <w:rPr>
-          <w:rFonts w:asciiTheme="majorBidi" w:hAnsiTheme="majorBidi" w:cstheme="majorBidi"/>
+          <w:color w:val="156082" w:themeColor="accent1"/>
+          <w14:shadow w14:blurRad="38100" w14:dist="25400" w14:dir="5400000" w14:sx="100000" w14:sy="100000" w14:kx="0" w14:ky="0" w14:algn="ctr">
+            <w14:srgbClr w14:val="6E747A">
+              <w14:alpha w14:val="57000"/>
+            </w14:srgbClr>
+          </w14:shadow>
+          <w14:textOutline w14:w="0" w14:cap="flat" w14:cmpd="sng" w14:algn="ctr">
+            <w14:noFill/>
+            <w14:prstDash w14:val="solid"/>
+            <w14:round/>
+          </w14:textOutline>
+        </w:rPr>
+      </w:pPr>
+      <w:r>
+        <w:rPr>
+          <w:rFonts w:asciiTheme="majorBidi" w:hAnsiTheme="majorBidi" w:cstheme="majorBidi"/>
+          <w:color w:val="156082" w:themeColor="accent1"/>
+          <w14:shadow w14:blurRad="38100" w14:dist="25400" w14:dir="5400000" w14:sx="100000" w14:sy="100000" w14:kx="0" w14:ky="0" w14:algn="ctr">
+            <w14:srgbClr w14:val="6E747A">
+              <w14:alpha w14:val="57000"/>
+            </w14:srgbClr>
+          </w14:shadow>
+          <w14:textOutline w14:w="0" w14:cap="flat" w14:cmpd="sng" w14:algn="ctr">
+            <w14:noFill/>
+            <w14:prstDash w14:val="solid"/>
+            <w14:round/>
+          </w14:textOutline>
         </w:rPr>
         <w:t>Which states show declining enrollment trends?</w:t>
       </w:r>
@@ -380,11 +438,33 @@
         </w:numPr>
         <w:rPr>
           <w:rFonts w:asciiTheme="majorBidi" w:hAnsiTheme="majorBidi" w:cstheme="majorBidi"/>
-        </w:rPr>
-      </w:pPr>
-      <w:r>
-        <w:rPr>
-          <w:rFonts w:asciiTheme="majorBidi" w:hAnsiTheme="majorBidi" w:cstheme="majorBidi"/>
+          <w:color w:val="156082" w:themeColor="accent1"/>
+          <w14:shadow w14:blurRad="38100" w14:dist="25400" w14:dir="5400000" w14:sx="100000" w14:sy="100000" w14:kx="0" w14:ky="0" w14:algn="ctr">
+            <w14:srgbClr w14:val="6E747A">
+              <w14:alpha w14:val="57000"/>
+            </w14:srgbClr>
+          </w14:shadow>
+          <w14:textOutline w14:w="0" w14:cap="flat" w14:cmpd="sng" w14:algn="ctr">
+            <w14:noFill/>
+            <w14:prstDash w14:val="solid"/>
+            <w14:round/>
+          </w14:textOutline>
+        </w:rPr>
+      </w:pPr>
+      <w:r>
+        <w:rPr>
+          <w:rFonts w:asciiTheme="majorBidi" w:hAnsiTheme="majorBidi" w:cstheme="majorBidi"/>
+          <w:color w:val="156082" w:themeColor="accent1"/>
+          <w14:shadow w14:blurRad="38100" w14:dist="25400" w14:dir="5400000" w14:sx="100000" w14:sy="100000" w14:kx="0" w14:ky="0" w14:algn="ctr">
+            <w14:srgbClr w14:val="6E747A">
+              <w14:alpha w14:val="57000"/>
+            </w14:srgbClr>
+          </w14:shadow>
+          <w14:textOutline w14:w="0" w14:cap="flat" w14:cmpd="sng" w14:algn="ctr">
+            <w14:noFill/>
+            <w14:prstDash w14:val="solid"/>
+            <w14:round/>
+          </w14:textOutline>
         </w:rPr>
         <w:t>Are there any anomalies in the data (enrollment &gt;100%)?</w:t>
       </w:r>
@@ -397,11 +477,33 @@
         </w:numPr>
         <w:rPr>
           <w:rFonts w:asciiTheme="majorBidi" w:hAnsiTheme="majorBidi" w:cstheme="majorBidi"/>
-        </w:rPr>
-      </w:pPr>
-      <w:r>
-        <w:rPr>
-          <w:rFonts w:asciiTheme="majorBidi" w:hAnsiTheme="majorBidi" w:cstheme="majorBidi"/>
+          <w:color w:val="156082" w:themeColor="accent1"/>
+          <w14:shadow w14:blurRad="38100" w14:dist="25400" w14:dir="5400000" w14:sx="100000" w14:sy="100000" w14:kx="0" w14:ky="0" w14:algn="ctr">
+            <w14:srgbClr w14:val="6E747A">
+              <w14:alpha w14:val="57000"/>
+            </w14:srgbClr>
+          </w14:shadow>
+          <w14:textOutline w14:w="0" w14:cap="flat" w14:cmpd="sng" w14:algn="ctr">
+            <w14:noFill/>
+            <w14:prstDash w14:val="solid"/>
+            <w14:round/>
+          </w14:textOutline>
+        </w:rPr>
+      </w:pPr>
+      <w:r>
+        <w:rPr>
+          <w:rFonts w:asciiTheme="majorBidi" w:hAnsiTheme="majorBidi" w:cstheme="majorBidi"/>
+          <w:color w:val="156082" w:themeColor="accent1"/>
+          <w14:shadow w14:blurRad="38100" w14:dist="25400" w14:dir="5400000" w14:sx="100000" w14:sy="100000" w14:kx="0" w14:ky="0" w14:algn="ctr">
+            <w14:srgbClr w14:val="6E747A">
+              <w14:alpha w14:val="57000"/>
+            </w14:srgbClr>
+          </w14:shadow>
+          <w14:textOutline w14:w="0" w14:cap="flat" w14:cmpd="sng" w14:algn="ctr">
+            <w14:noFill/>
+            <w14:prstDash w14:val="solid"/>
+            <w14:round/>
+          </w14:textOutline>
         </w:rPr>
         <w:t>What's the dropout pattern from Primary to Higher Secondary?</w:t>
       </w:r>
@@ -414,11 +516,33 @@
         </w:numPr>
         <w:rPr>
           <w:rFonts w:asciiTheme="majorBidi" w:hAnsiTheme="majorBidi" w:cstheme="majorBidi"/>
-        </w:rPr>
-      </w:pPr>
-      <w:r>
-        <w:rPr>
-          <w:rFonts w:asciiTheme="majorBidi" w:hAnsiTheme="majorBidi" w:cstheme="majorBidi"/>
+          <w:color w:val="156082" w:themeColor="accent1"/>
+          <w14:shadow w14:blurRad="38100" w14:dist="25400" w14:dir="5400000" w14:sx="100000" w14:sy="100000" w14:kx="0" w14:ky="0" w14:algn="ctr">
+            <w14:srgbClr w14:val="6E747A">
+              <w14:alpha w14:val="57000"/>
+            </w14:srgbClr>
+          </w14:shadow>
+          <w14:textOutline w14:w="0" w14:cap="flat" w14:cmpd="sng" w14:algn="ctr">
+            <w14:noFill/>
+            <w14:prstDash w14:val="solid"/>
+            <w14:round/>
+          </w14:textOutline>
+        </w:rPr>
+      </w:pPr>
+      <w:r>
+        <w:rPr>
+          <w:rFonts w:asciiTheme="majorBidi" w:hAnsiTheme="majorBidi" w:cstheme="majorBidi"/>
+          <w:color w:val="156082" w:themeColor="accent1"/>
+          <w14:shadow w14:blurRad="38100" w14:dist="25400" w14:dir="5400000" w14:sx="100000" w14:sy="100000" w14:kx="0" w14:ky="0" w14:algn="ctr">
+            <w14:srgbClr w14:val="6E747A">
+              <w14:alpha w14:val="57000"/>
+            </w14:srgbClr>
+          </w14:shadow>
+          <w14:textOutline w14:w="0" w14:cap="flat" w14:cmpd="sng" w14:algn="ctr">
+            <w14:noFill/>
+            <w14:prstDash w14:val="solid"/>
+            <w14:round/>
+          </w14:textOutline>
         </w:rPr>
         <w:t>Which states have the most consistent performance across all levels?</w:t>
       </w:r>
@@ -437,6 +561,7 @@
           <w:b/>
           <w:bCs/>
         </w:rPr>
+        <w:lastRenderedPageBreak/>
         <w:t>Technical Requirements:</w:t>
       </w:r>
     </w:p>
@@ -454,7 +579,6 @@
         <w:rPr>
           <w:rFonts w:asciiTheme="majorBidi" w:hAnsiTheme="majorBidi" w:cstheme="majorBidi"/>
         </w:rPr>
-        <w:lastRenderedPageBreak/>
         <w:t>Use SQL for data cleaning and initial analysis</w:t>
       </w:r>
     </w:p>
@@ -1892,6 +2016,7 @@
   <w:style w:type="character" w:default="1" w:styleId="DefaultParagraphFont">
     <w:name w:val="Default Paragraph Font"/>
     <w:uiPriority w:val="1"/>
+    <w:semiHidden/>
     <w:unhideWhenUsed/>
   </w:style>
   <w:style w:type="table" w:default="1" w:styleId="TableNormal">

</xml_diff>